<commit_message>
SmartCard + Modes comments
Commented Modes and finished code for SmartCard
</commit_message>
<xml_diff>
--- a/01 Strings/02 SmartCard/SmartCard.docx
+++ b/01 Strings/02 SmartCard/SmartCard.docx
@@ -1,6 +1,6 @@
 
 <file path=word/document.xml><?xml version="1.0" encoding="utf-8"?>
-<w:document xmlns:wpc="http://schemas.microsoft.com/office/word/2010/wordprocessingCanvas" xmlns:mc="http://schemas.openxmlformats.org/markup-compatibility/2006" xmlns:o="urn:schemas-microsoft-com:office:office" xmlns:r="http://schemas.openxmlformats.org/officeDocument/2006/relationships" xmlns:m="http://schemas.openxmlformats.org/officeDocument/2006/math" xmlns:v="urn:schemas-microsoft-com:vml" xmlns:wp14="http://schemas.microsoft.com/office/word/2010/wordprocessingDrawing" xmlns:wp="http://schemas.openxmlformats.org/drawingml/2006/wordprocessingDrawing" xmlns:w10="urn:schemas-microsoft-com:office:word" xmlns:w="http://schemas.openxmlformats.org/wordprocessingml/2006/main" xmlns:w14="http://schemas.microsoft.com/office/word/2010/wordml" xmlns:w15="http://schemas.microsoft.com/office/word/2012/wordml" xmlns:wpg="http://schemas.microsoft.com/office/word/2010/wordprocessingGroup" xmlns:wpi="http://schemas.microsoft.com/office/word/2010/wordprocessingInk" xmlns:wne="http://schemas.microsoft.com/office/word/2006/wordml" xmlns:wps="http://schemas.microsoft.com/office/word/2010/wordprocessingShape" mc:Ignorable="w14 w15 wp14">
+<w:document xmlns:wpc="http://schemas.microsoft.com/office/word/2010/wordprocessingCanvas" xmlns:cx="http://schemas.microsoft.com/office/drawing/2014/chartex" xmlns:cx1="http://schemas.microsoft.com/office/drawing/2015/9/8/chartex" xmlns:cx2="http://schemas.microsoft.com/office/drawing/2015/10/21/chartex" xmlns:cx3="http://schemas.microsoft.com/office/drawing/2016/5/9/chartex" xmlns:cx4="http://schemas.microsoft.com/office/drawing/2016/5/10/chartex" xmlns:cx5="http://schemas.microsoft.com/office/drawing/2016/5/11/chartex" xmlns:cx6="http://schemas.microsoft.com/office/drawing/2016/5/12/chartex" xmlns:cx7="http://schemas.microsoft.com/office/drawing/2016/5/13/chartex" xmlns:cx8="http://schemas.microsoft.com/office/drawing/2016/5/14/chartex" xmlns:mc="http://schemas.openxmlformats.org/markup-compatibility/2006" xmlns:aink="http://schemas.microsoft.com/office/drawing/2016/ink" xmlns:am3d="http://schemas.microsoft.com/office/drawing/2017/model3d" xmlns:o="urn:schemas-microsoft-com:office:office" xmlns:r="http://schemas.openxmlformats.org/officeDocument/2006/relationships" xmlns:m="http://schemas.openxmlformats.org/officeDocument/2006/math" xmlns:v="urn:schemas-microsoft-com:vml" xmlns:wp14="http://schemas.microsoft.com/office/word/2010/wordprocessingDrawing" xmlns:wp="http://schemas.openxmlformats.org/drawingml/2006/wordprocessingDrawing" xmlns:w10="urn:schemas-microsoft-com:office:word" xmlns:w="http://schemas.openxmlformats.org/wordprocessingml/2006/main" xmlns:w14="http://schemas.microsoft.com/office/word/2010/wordml" xmlns:w15="http://schemas.microsoft.com/office/word/2012/wordml" xmlns:w16cex="http://schemas.microsoft.com/office/word/2018/wordml/cex" xmlns:w16cid="http://schemas.microsoft.com/office/word/2016/wordml/cid" xmlns:w16="http://schemas.microsoft.com/office/word/2018/wordml" xmlns:w16se="http://schemas.microsoft.com/office/word/2015/wordml/symex" xmlns:wpg="http://schemas.microsoft.com/office/word/2010/wordprocessingGroup" xmlns:wpi="http://schemas.microsoft.com/office/word/2010/wordprocessingInk" xmlns:wne="http://schemas.microsoft.com/office/word/2006/wordml" xmlns:wps="http://schemas.microsoft.com/office/word/2010/wordprocessingShape" mc:Ignorable="w14 w15 w16se w16cid w16 w16cex wp14">
   <w:body>
     <w:p>
       <w:pPr>
@@ -635,8 +635,6 @@
         </w:rPr>
         <w:t>)</w:t>
       </w:r>
-      <w:bookmarkStart w:id="0" w:name="_GoBack"/>
-      <w:bookmarkEnd w:id="0"/>
       <w:r>
         <w:rPr>
           <w:rFonts w:ascii="Courier New" w:hAnsi="Courier New" w:cs="Courier New"/>
@@ -1098,7 +1096,7 @@
         <mc:AlternateContent>
           <mc:Choice Requires="wps">
             <w:drawing>
-              <wp:anchor distT="0" distB="0" distL="114300" distR="114300" simplePos="0" relativeHeight="251659264" behindDoc="0" locked="0" layoutInCell="1" allowOverlap="1">
+              <wp:anchor distT="0" distB="0" distL="114300" distR="114300" simplePos="0" relativeHeight="251659264" behindDoc="0" locked="0" layoutInCell="1" allowOverlap="1" wp14:anchorId="20606469" wp14:editId="2CF8C678">
                 <wp:simplePos x="0" y="0"/>
                 <wp:positionH relativeFrom="column">
                   <wp:posOffset>482600</wp:posOffset>
@@ -1150,7 +1148,7 @@
               </wp:anchor>
             </w:drawing>
           </mc:Choice>
-          <mc:Fallback xmlns:w16se="http://schemas.microsoft.com/office/word/2015/wordml/symex" xmlns:w16cid="http://schemas.microsoft.com/office/word/2016/wordml/cid" xmlns:am3d="http://schemas.microsoft.com/office/drawing/2017/model3d" xmlns:aink="http://schemas.microsoft.com/office/drawing/2016/ink" xmlns:cx8="http://schemas.microsoft.com/office/drawing/2016/5/14/chartex" xmlns:cx7="http://schemas.microsoft.com/office/drawing/2016/5/13/chartex" xmlns:cx6="http://schemas.microsoft.com/office/drawing/2016/5/12/chartex" xmlns:cx5="http://schemas.microsoft.com/office/drawing/2016/5/11/chartex" xmlns:cx4="http://schemas.microsoft.com/office/drawing/2016/5/10/chartex" xmlns:cx3="http://schemas.microsoft.com/office/drawing/2016/5/9/chartex" xmlns:cx2="http://schemas.microsoft.com/office/drawing/2015/10/21/chartex" xmlns:cx1="http://schemas.microsoft.com/office/drawing/2015/9/8/chartex" xmlns:cx="http://schemas.microsoft.com/office/drawing/2014/chartex">
+          <mc:Fallback>
             <w:pict>
               <v:line w14:anchorId="314270CF" id="Straight Connector 1" o:spid="_x0000_s1026" style="position:absolute;z-index:251659264;visibility:visible;mso-wrap-style:square;mso-wrap-distance-left:9pt;mso-wrap-distance-top:0;mso-wrap-distance-right:9pt;mso-wrap-distance-bottom:0;mso-position-horizontal:absolute;mso-position-horizontal-relative:text;mso-position-vertical:absolute;mso-position-vertical-relative:text" from="38pt,.5pt" to="435.5pt,.5pt" o:gfxdata="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" strokecolor="black [3213]"/>
             </w:pict>
@@ -1853,19 +1851,21 @@
         <w:t xml:space="preserve"> for </w:t>
       </w:r>
       <w:proofErr w:type="spellStart"/>
-      <w:r>
-        <w:rPr>
-          <w:color w:val="000000" w:themeColor="text1"/>
-        </w:rPr>
-        <w:t>boolean</w:t>
+      <w:proofErr w:type="gramStart"/>
+      <w:r>
+        <w:rPr>
+          <w:color w:val="000000" w:themeColor="text1"/>
+        </w:rPr>
+        <w:t>boolean.</w:t>
+      </w:r>
+      <w:r>
+        <w:rPr>
+          <w:color w:val="000000" w:themeColor="text1"/>
+        </w:rPr>
+        <w:t>a</w:t>
       </w:r>
       <w:proofErr w:type="spellEnd"/>
-      <w:r>
-        <w:rPr>
-          <w:color w:val="000000" w:themeColor="text1"/>
-        </w:rPr>
-        <w:t>.</w:t>
-      </w:r>
+      <w:proofErr w:type="gramEnd"/>
     </w:p>
     <w:p>
       <w:pPr>
@@ -2879,41 +2879,42 @@
           <w:color w:val="000000" w:themeColor="text1"/>
         </w:rPr>
       </w:pPr>
+      <w:r>
+        <w:rPr>
+          <w:color w:val="000000" w:themeColor="text1"/>
+        </w:rPr>
+        <w:t>t</w:t>
+      </w:r>
+      <w:r>
+        <w:rPr>
+          <w:color w:val="000000" w:themeColor="text1"/>
+        </w:rPr>
+        <w:t xml:space="preserve">he shell contains 3 accessor methods </w:t>
+      </w:r>
+      <w:proofErr w:type="spellStart"/>
       <w:proofErr w:type="gramStart"/>
       <w:r>
         <w:rPr>
-          <w:color w:val="000000" w:themeColor="text1"/>
-        </w:rPr>
-        <w:t>t</w:t>
-      </w:r>
-      <w:r>
-        <w:rPr>
-          <w:color w:val="000000" w:themeColor="text1"/>
-        </w:rPr>
-        <w:t>he</w:t>
+          <w:rFonts w:ascii="Courier New" w:hAnsi="Courier New" w:cs="Courier New"/>
+          <w:color w:val="000000" w:themeColor="text1"/>
+        </w:rPr>
+        <w:t>getMoneyRemaining</w:t>
+      </w:r>
+      <w:proofErr w:type="spellEnd"/>
+      <w:r>
+        <w:rPr>
+          <w:rFonts w:ascii="Courier New" w:hAnsi="Courier New" w:cs="Courier New"/>
+          <w:color w:val="000000" w:themeColor="text1"/>
+        </w:rPr>
+        <w:t>(</w:t>
       </w:r>
       <w:proofErr w:type="gramEnd"/>
       <w:r>
         <w:rPr>
-          <w:color w:val="000000" w:themeColor="text1"/>
-        </w:rPr>
-        <w:t xml:space="preserve"> shell contains 3 accessor methods </w:t>
-      </w:r>
-      <w:proofErr w:type="spellStart"/>
-      <w:r>
-        <w:rPr>
-          <w:rFonts w:ascii="Courier New" w:hAnsi="Courier New" w:cs="Courier New"/>
-          <w:color w:val="000000" w:themeColor="text1"/>
-        </w:rPr>
-        <w:t>getMoneyRemaining</w:t>
-      </w:r>
-      <w:proofErr w:type="spellEnd"/>
-      <w:r>
-        <w:rPr>
-          <w:rFonts w:ascii="Courier New" w:hAnsi="Courier New" w:cs="Courier New"/>
-          <w:color w:val="000000" w:themeColor="text1"/>
-        </w:rPr>
-        <w:t xml:space="preserve">(), </w:t>
+          <w:rFonts w:ascii="Courier New" w:hAnsi="Courier New" w:cs="Courier New"/>
+          <w:color w:val="000000" w:themeColor="text1"/>
+        </w:rPr>
+        <w:t xml:space="preserve">), </w:t>
       </w:r>
       <w:proofErr w:type="spellStart"/>
       <w:r>
@@ -3449,7 +3450,7 @@
         <mc:AlternateContent>
           <mc:Choice Requires="wps">
             <w:drawing>
-              <wp:anchor distT="0" distB="0" distL="114300" distR="114300" simplePos="0" relativeHeight="251661312" behindDoc="0" locked="0" layoutInCell="1" allowOverlap="1" wp14:anchorId="44E39D96" wp14:editId="6B215D8E">
+              <wp:anchor distT="0" distB="0" distL="114300" distR="114300" simplePos="0" relativeHeight="251661312" behindDoc="0" locked="0" layoutInCell="1" allowOverlap="1" wp14:anchorId="5EE2B785" wp14:editId="3AA73F8F">
                 <wp:simplePos x="0" y="0"/>
                 <wp:positionH relativeFrom="column">
                   <wp:posOffset>482600</wp:posOffset>
@@ -3501,7 +3502,7 @@
               </wp:anchor>
             </w:drawing>
           </mc:Choice>
-          <mc:Fallback xmlns:w16se="http://schemas.microsoft.com/office/word/2015/wordml/symex" xmlns:w16cid="http://schemas.microsoft.com/office/word/2016/wordml/cid" xmlns:am3d="http://schemas.microsoft.com/office/drawing/2017/model3d" xmlns:aink="http://schemas.microsoft.com/office/drawing/2016/ink" xmlns:cx8="http://schemas.microsoft.com/office/drawing/2016/5/14/chartex" xmlns:cx7="http://schemas.microsoft.com/office/drawing/2016/5/13/chartex" xmlns:cx6="http://schemas.microsoft.com/office/drawing/2016/5/12/chartex" xmlns:cx5="http://schemas.microsoft.com/office/drawing/2016/5/11/chartex" xmlns:cx4="http://schemas.microsoft.com/office/drawing/2016/5/10/chartex" xmlns:cx3="http://schemas.microsoft.com/office/drawing/2016/5/9/chartex" xmlns:cx2="http://schemas.microsoft.com/office/drawing/2015/10/21/chartex" xmlns:cx1="http://schemas.microsoft.com/office/drawing/2015/9/8/chartex" xmlns:cx="http://schemas.microsoft.com/office/drawing/2014/chartex">
+          <mc:Fallback>
             <w:pict>
               <v:line w14:anchorId="4C396341" id="Straight Connector 2" o:spid="_x0000_s1026" style="position:absolute;z-index:251661312;visibility:visible;mso-wrap-style:square;mso-wrap-distance-left:9pt;mso-wrap-distance-top:0;mso-wrap-distance-right:9pt;mso-wrap-distance-bottom:0;mso-position-horizontal:absolute;mso-position-horizontal-relative:text;mso-position-vertical:absolute;mso-position-vertical-relative:text" from="38pt,4.5pt" to="435.5pt,4.5pt" o:gfxdata="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" strokecolor="black [3213]"/>
             </w:pict>
@@ -3599,7 +3600,7 @@
 </file>
 
 <file path=word/numbering.xml><?xml version="1.0" encoding="utf-8"?>
-<w:numbering xmlns:wpc="http://schemas.microsoft.com/office/word/2010/wordprocessingCanvas" xmlns:mc="http://schemas.openxmlformats.org/markup-compatibility/2006" xmlns:o="urn:schemas-microsoft-com:office:office" xmlns:r="http://schemas.openxmlformats.org/officeDocument/2006/relationships" xmlns:m="http://schemas.openxmlformats.org/officeDocument/2006/math" xmlns:v="urn:schemas-microsoft-com:vml" xmlns:wp14="http://schemas.microsoft.com/office/word/2010/wordprocessingDrawing" xmlns:wp="http://schemas.openxmlformats.org/drawingml/2006/wordprocessingDrawing" xmlns:w10="urn:schemas-microsoft-com:office:word" xmlns:w="http://schemas.openxmlformats.org/wordprocessingml/2006/main" xmlns:w14="http://schemas.microsoft.com/office/word/2010/wordml" xmlns:w15="http://schemas.microsoft.com/office/word/2012/wordml" xmlns:wpg="http://schemas.microsoft.com/office/word/2010/wordprocessingGroup" xmlns:wpi="http://schemas.microsoft.com/office/word/2010/wordprocessingInk" xmlns:wne="http://schemas.microsoft.com/office/word/2006/wordml" xmlns:wps="http://schemas.microsoft.com/office/word/2010/wordprocessingShape" mc:Ignorable="w14 w15 wp14">
+<w:numbering xmlns:wpc="http://schemas.microsoft.com/office/word/2010/wordprocessingCanvas" xmlns:cx="http://schemas.microsoft.com/office/drawing/2014/chartex" xmlns:cx1="http://schemas.microsoft.com/office/drawing/2015/9/8/chartex" xmlns:cx2="http://schemas.microsoft.com/office/drawing/2015/10/21/chartex" xmlns:cx3="http://schemas.microsoft.com/office/drawing/2016/5/9/chartex" xmlns:cx4="http://schemas.microsoft.com/office/drawing/2016/5/10/chartex" xmlns:cx5="http://schemas.microsoft.com/office/drawing/2016/5/11/chartex" xmlns:cx6="http://schemas.microsoft.com/office/drawing/2016/5/12/chartex" xmlns:cx7="http://schemas.microsoft.com/office/drawing/2016/5/13/chartex" xmlns:cx8="http://schemas.microsoft.com/office/drawing/2016/5/14/chartex" xmlns:mc="http://schemas.openxmlformats.org/markup-compatibility/2006" xmlns:aink="http://schemas.microsoft.com/office/drawing/2016/ink" xmlns:am3d="http://schemas.microsoft.com/office/drawing/2017/model3d" xmlns:o="urn:schemas-microsoft-com:office:office" xmlns:r="http://schemas.openxmlformats.org/officeDocument/2006/relationships" xmlns:m="http://schemas.openxmlformats.org/officeDocument/2006/math" xmlns:v="urn:schemas-microsoft-com:vml" xmlns:wp14="http://schemas.microsoft.com/office/word/2010/wordprocessingDrawing" xmlns:wp="http://schemas.openxmlformats.org/drawingml/2006/wordprocessingDrawing" xmlns:w10="urn:schemas-microsoft-com:office:word" xmlns:w="http://schemas.openxmlformats.org/wordprocessingml/2006/main" xmlns:w14="http://schemas.microsoft.com/office/word/2010/wordml" xmlns:w15="http://schemas.microsoft.com/office/word/2012/wordml" xmlns:w16cex="http://schemas.microsoft.com/office/word/2018/wordml/cex" xmlns:w16cid="http://schemas.microsoft.com/office/word/2016/wordml/cid" xmlns:w16="http://schemas.microsoft.com/office/word/2018/wordml" xmlns:w16se="http://schemas.microsoft.com/office/word/2015/wordml/symex" xmlns:wpg="http://schemas.microsoft.com/office/word/2010/wordprocessingGroup" xmlns:wpi="http://schemas.microsoft.com/office/word/2010/wordprocessingInk" xmlns:wne="http://schemas.microsoft.com/office/word/2006/wordml" xmlns:wps="http://schemas.microsoft.com/office/word/2010/wordprocessingShape" mc:Ignorable="w14 w15 w16se w16cid w16 w16cex wp14">
   <w:abstractNum w:abstractNumId="0" w15:restartNumberingAfterBreak="0">
     <w:nsid w:val="16CC3BAC"/>
     <w:multiLevelType w:val="multilevel"/>
@@ -4328,7 +4329,7 @@
 </file>
 
 <file path=word/styles.xml><?xml version="1.0" encoding="utf-8"?>
-<w:styles xmlns:mc="http://schemas.openxmlformats.org/markup-compatibility/2006" xmlns:r="http://schemas.openxmlformats.org/officeDocument/2006/relationships" xmlns:w="http://schemas.openxmlformats.org/wordprocessingml/2006/main" xmlns:w14="http://schemas.microsoft.com/office/word/2010/wordml" xmlns:w15="http://schemas.microsoft.com/office/word/2012/wordml" mc:Ignorable="w14 w15">
+<w:styles xmlns:mc="http://schemas.openxmlformats.org/markup-compatibility/2006" xmlns:r="http://schemas.openxmlformats.org/officeDocument/2006/relationships" xmlns:w="http://schemas.openxmlformats.org/wordprocessingml/2006/main" xmlns:w14="http://schemas.microsoft.com/office/word/2010/wordml" xmlns:w15="http://schemas.microsoft.com/office/word/2012/wordml" xmlns:w16cex="http://schemas.microsoft.com/office/word/2018/wordml/cex" xmlns:w16cid="http://schemas.microsoft.com/office/word/2016/wordml/cid" xmlns:w16="http://schemas.microsoft.com/office/word/2018/wordml" xmlns:w16se="http://schemas.microsoft.com/office/word/2015/wordml/symex" mc:Ignorable="w14 w15 w16se w16cid w16 w16cex">
   <w:docDefaults>
     <w:rPrDefault>
       <w:rPr>
@@ -4338,7 +4339,7 @@
     </w:rPrDefault>
     <w:pPrDefault/>
   </w:docDefaults>
-  <w:latentStyles w:defLockedState="0" w:defUIPriority="0" w:defSemiHidden="0" w:defUnhideWhenUsed="0" w:defQFormat="0" w:count="371">
+  <w:latentStyles w:defLockedState="0" w:defUIPriority="0" w:defSemiHidden="0" w:defUnhideWhenUsed="0" w:defQFormat="0" w:count="376">
     <w:lsdException w:name="Normal" w:qFormat="1"/>
     <w:lsdException w:name="heading 1" w:qFormat="1"/>
     <w:lsdException w:name="heading 2" w:qFormat="1"/>
@@ -4438,7 +4439,6 @@
     <w:lsdException w:name="HTML Sample" w:semiHidden="1" w:unhideWhenUsed="1"/>
     <w:lsdException w:name="HTML Typewriter" w:semiHidden="1" w:unhideWhenUsed="1"/>
     <w:lsdException w:name="HTML Variable" w:semiHidden="1" w:unhideWhenUsed="1"/>
-    <w:lsdException w:name="Normal Table" w:semiHidden="1" w:unhideWhenUsed="1"/>
     <w:lsdException w:name="annotation subject" w:semiHidden="1" w:unhideWhenUsed="1"/>
     <w:lsdException w:name="No List" w:semiHidden="1" w:unhideWhenUsed="1"/>
     <w:lsdException w:name="Outline List 1" w:semiHidden="1" w:unhideWhenUsed="1"/>
@@ -4481,11 +4481,8 @@
     <w:lsdException w:name="Table Contemporary" w:semiHidden="1" w:unhideWhenUsed="1"/>
     <w:lsdException w:name="Table Elegant" w:semiHidden="1" w:unhideWhenUsed="1"/>
     <w:lsdException w:name="Table Professional" w:semiHidden="1" w:unhideWhenUsed="1"/>
-    <w:lsdException w:name="Table Subtle 1" w:semiHidden="1" w:unhideWhenUsed="1"/>
     <w:lsdException w:name="Table Subtle 2" w:semiHidden="1" w:unhideWhenUsed="1"/>
     <w:lsdException w:name="Table Web 1" w:semiHidden="1" w:unhideWhenUsed="1"/>
-    <w:lsdException w:name="Table Web 2" w:semiHidden="1" w:unhideWhenUsed="1"/>
-    <w:lsdException w:name="Table Web 3" w:semiHidden="1" w:unhideWhenUsed="1"/>
     <w:lsdException w:name="Balloon Text" w:semiHidden="1" w:unhideWhenUsed="1"/>
     <w:lsdException w:name="Table Theme" w:semiHidden="1" w:unhideWhenUsed="1"/>
     <w:lsdException w:name="Placeholder Text" w:semiHidden="1" w:uiPriority="99"/>
@@ -4703,6 +4700,11 @@
     <w:lsdException w:name="List Table 5 Dark Accent 6" w:uiPriority="50"/>
     <w:lsdException w:name="List Table 6 Colorful Accent 6" w:uiPriority="51"/>
     <w:lsdException w:name="List Table 7 Colorful Accent 6" w:uiPriority="52"/>
+    <w:lsdException w:name="Mention" w:semiHidden="1" w:uiPriority="99" w:unhideWhenUsed="1"/>
+    <w:lsdException w:name="Smart Hyperlink" w:semiHidden="1" w:uiPriority="99" w:unhideWhenUsed="1"/>
+    <w:lsdException w:name="Hashtag" w:semiHidden="1" w:uiPriority="99" w:unhideWhenUsed="1"/>
+    <w:lsdException w:name="Unresolved Mention" w:semiHidden="1" w:uiPriority="99" w:unhideWhenUsed="1"/>
+    <w:lsdException w:name="Smart Link" w:semiHidden="1" w:uiPriority="99" w:unhideWhenUsed="1"/>
   </w:latentStyles>
   <w:style w:type="paragraph" w:default="1" w:styleId="Normal">
     <w:name w:val="Normal"/>

</xml_diff>